<commit_message>
Added notes to Code review file
</commit_message>
<xml_diff>
--- a/Code Review Notes.docx
+++ b/Code Review Notes.docx
@@ -1,6 +1,6 @@
 
 <file path=word/document.xml><?xml version="1.0" encoding="utf-8"?>
-<w:document xmlns:wpc="http://schemas.microsoft.com/office/word/2010/wordprocessingCanvas" xmlns:mc="http://schemas.openxmlformats.org/markup-compatibility/2006" xmlns:o="urn:schemas-microsoft-com:office:office" xmlns:r="http://schemas.openxmlformats.org/officeDocument/2006/relationships" xmlns:m="http://schemas.openxmlformats.org/officeDocument/2006/math" xmlns:v="urn:schemas-microsoft-com:vml" xmlns:wp14="http://schemas.microsoft.com/office/word/2010/wordprocessingDrawing" xmlns:wp="http://schemas.openxmlformats.org/drawingml/2006/wordprocessingDrawing" xmlns:w10="urn:schemas-microsoft-com:office:word" xmlns:w="http://schemas.openxmlformats.org/wordprocessingml/2006/main" xmlns:w14="http://schemas.microsoft.com/office/word/2010/wordml" xmlns:w15="http://schemas.microsoft.com/office/word/2012/wordml" xmlns:wpg="http://schemas.microsoft.com/office/word/2010/wordprocessingGroup" xmlns:wpi="http://schemas.microsoft.com/office/word/2010/wordprocessingInk" xmlns:wne="http://schemas.microsoft.com/office/word/2006/wordml" xmlns:wps="http://schemas.microsoft.com/office/word/2010/wordprocessingShape" mc:Ignorable="w14 w15 wp14">
+<w:document xmlns:wpc="http://schemas.microsoft.com/office/word/2010/wordprocessingCanvas" xmlns:mo="http://schemas.microsoft.com/office/mac/office/2008/main" xmlns:mc="http://schemas.openxmlformats.org/markup-compatibility/2006" xmlns:mv="urn:schemas-microsoft-com:mac:vml" xmlns:o="urn:schemas-microsoft-com:office:office" xmlns:r="http://schemas.openxmlformats.org/officeDocument/2006/relationships" xmlns:m="http://schemas.openxmlformats.org/officeDocument/2006/math" xmlns:v="urn:schemas-microsoft-com:vml" xmlns:wp14="http://schemas.microsoft.com/office/word/2010/wordprocessingDrawing" xmlns:wp="http://schemas.openxmlformats.org/drawingml/2006/wordprocessingDrawing" xmlns:w10="urn:schemas-microsoft-com:office:word" xmlns:w="http://schemas.openxmlformats.org/wordprocessingml/2006/main" xmlns:w14="http://schemas.microsoft.com/office/word/2010/wordml" xmlns:w15="http://schemas.microsoft.com/office/word/2012/wordml" xmlns:wpg="http://schemas.microsoft.com/office/word/2010/wordprocessingGroup" xmlns:wpi="http://schemas.microsoft.com/office/word/2010/wordprocessingInk" xmlns:wne="http://schemas.microsoft.com/office/word/2006/wordml" xmlns:wps="http://schemas.microsoft.com/office/word/2010/wordprocessingShape" mc:Ignorable="w14 w15 wp14">
   <w:body>
     <w:p>
       <w:r>
@@ -9,13 +9,8 @@
     </w:p>
     <w:p>
       <w:r>
-        <w:t xml:space="preserve">Method – </w:t>
-      </w:r>
-      <w:proofErr w:type="spellStart"/>
-      <w:r>
-        <w:t>GetNextChar</w:t>
-      </w:r>
-      <w:proofErr w:type="spellEnd"/>
+        <w:t>Method – GetNextChar</w:t>
+      </w:r>
     </w:p>
     <w:p>
       <w:pPr>
@@ -55,13 +50,8 @@
     </w:p>
     <w:p>
       <w:r>
-        <w:t xml:space="preserve">Method – </w:t>
-      </w:r>
-      <w:proofErr w:type="spellStart"/>
-      <w:r>
-        <w:t>RoundTrig</w:t>
-      </w:r>
-      <w:proofErr w:type="spellEnd"/>
+        <w:t>Method – RoundTrig</w:t>
+      </w:r>
     </w:p>
     <w:p>
       <w:pPr>
@@ -99,23 +89,13 @@
         <w:t>Could ove</w:t>
       </w:r>
       <w:r>
-        <w:t xml:space="preserve">rflow long double, no statement to check if the number is within range but has a long decimal </w:t>
-      </w:r>
-      <w:proofErr w:type="gramStart"/>
-      <w:r>
-        <w:t>value.</w:t>
-      </w:r>
-      <w:proofErr w:type="gramEnd"/>
-    </w:p>
-    <w:p>
-      <w:r>
-        <w:t xml:space="preserve">Method - </w:t>
-      </w:r>
-      <w:proofErr w:type="spellStart"/>
-      <w:r>
-        <w:t>isCharNotInBase</w:t>
-      </w:r>
-      <w:proofErr w:type="spellEnd"/>
+        <w:t>rflow long double, no statement to check if the number is within range but has a long decimal value.</w:t>
+      </w:r>
+    </w:p>
+    <w:p>
+      <w:r>
+        <w:t>Method - isCharNotInBase</w:t>
+      </w:r>
     </w:p>
     <w:p>
       <w:pPr>
@@ -126,15 +106,7 @@
         </w:numPr>
       </w:pPr>
       <w:r>
-        <w:t xml:space="preserve">Needs description of what </w:t>
-      </w:r>
-      <w:proofErr w:type="spellStart"/>
-      <w:r>
-        <w:t>badchar</w:t>
-      </w:r>
-      <w:proofErr w:type="spellEnd"/>
-      <w:r>
-        <w:t xml:space="preserve"> variable is</w:t>
+        <w:t>Needs description of what badchar variable is</w:t>
       </w:r>
     </w:p>
     <w:p>
@@ -175,13 +147,8 @@
     </w:p>
     <w:p>
       <w:r>
-        <w:t xml:space="preserve">Method – </w:t>
-      </w:r>
-      <w:proofErr w:type="spellStart"/>
-      <w:r>
-        <w:t>StringToDecimal</w:t>
-      </w:r>
-      <w:proofErr w:type="spellEnd"/>
+        <w:t>Method – StringToDecimal</w:t>
+      </w:r>
     </w:p>
     <w:p>
       <w:pPr>
@@ -334,15 +301,7 @@
         </w:numPr>
       </w:pPr>
       <w:r>
-        <w:t xml:space="preserve">Variables </w:t>
-      </w:r>
-      <w:proofErr w:type="gramStart"/>
-      <w:r>
-        <w:t>a and</w:t>
-      </w:r>
-      <w:proofErr w:type="gramEnd"/>
-      <w:r>
-        <w:t xml:space="preserve"> b are integer values but the method returns a long double.</w:t>
+        <w:t>Variables a and b are integer values but the method returns a long double.</w:t>
       </w:r>
     </w:p>
     <w:p>
@@ -355,6 +314,70 @@
       </w:pPr>
       <w:r>
         <w:t>Should have a static cast</w:t>
+      </w:r>
+    </w:p>
+    <w:p>
+      <w:r>
+        <w:t>Method – HandleRunTimeError</w:t>
+      </w:r>
+    </w:p>
+    <w:p>
+      <w:pPr>
+        <w:pStyle w:val="ListParagraph"/>
+        <w:numPr>
+          <w:ilvl w:val="0"/>
+          <w:numId w:val="7"/>
+        </w:numPr>
+      </w:pPr>
+      <w:r>
+        <w:t>Should indent cases underneath switch</w:t>
+      </w:r>
+    </w:p>
+    <w:p>
+      <w:pPr>
+        <w:pStyle w:val="ListParagraph"/>
+        <w:numPr>
+          <w:ilvl w:val="0"/>
+          <w:numId w:val="7"/>
+        </w:numPr>
+      </w:pPr>
+      <w:r>
+        <w:t>Comment method title mismatches the actual function declaration.</w:t>
+      </w:r>
+    </w:p>
+    <w:p>
+      <w:pPr>
+        <w:ind w:left="360"/>
+      </w:pPr>
+    </w:p>
+    <w:p>
+      <w:r>
+        <w:lastRenderedPageBreak/>
+        <w:t>Method – IsCharNotInBase</w:t>
+      </w:r>
+    </w:p>
+    <w:p>
+      <w:pPr>
+        <w:pStyle w:val="ListParagraph"/>
+        <w:numPr>
+          <w:ilvl w:val="0"/>
+          <w:numId w:val="8"/>
+        </w:numPr>
+      </w:pPr>
+      <w:r>
+        <w:t>Comment if statements to explain what they do</w:t>
+      </w:r>
+    </w:p>
+    <w:p>
+      <w:pPr>
+        <w:pStyle w:val="ListParagraph"/>
+        <w:numPr>
+          <w:ilvl w:val="0"/>
+          <w:numId w:val="8"/>
+        </w:numPr>
+      </w:pPr>
+      <w:r>
+        <w:t>No check to see if base is within valid range. (may come before method)</w:t>
       </w:r>
       <w:bookmarkStart w:id="0" w:name="_GoBack"/>
       <w:bookmarkEnd w:id="0"/>
@@ -370,7 +393,7 @@
 </file>
 
 <file path=word/numbering.xml><?xml version="1.0" encoding="utf-8"?>
-<w:numbering xmlns:wpc="http://schemas.microsoft.com/office/word/2010/wordprocessingCanvas" xmlns:mc="http://schemas.openxmlformats.org/markup-compatibility/2006" xmlns:o="urn:schemas-microsoft-com:office:office" xmlns:r="http://schemas.openxmlformats.org/officeDocument/2006/relationships" xmlns:m="http://schemas.openxmlformats.org/officeDocument/2006/math" xmlns:v="urn:schemas-microsoft-com:vml" xmlns:wp14="http://schemas.microsoft.com/office/word/2010/wordprocessingDrawing" xmlns:wp="http://schemas.openxmlformats.org/drawingml/2006/wordprocessingDrawing" xmlns:w10="urn:schemas-microsoft-com:office:word" xmlns:w="http://schemas.openxmlformats.org/wordprocessingml/2006/main" xmlns:w14="http://schemas.microsoft.com/office/word/2010/wordml" xmlns:w15="http://schemas.microsoft.com/office/word/2012/wordml" xmlns:wpg="http://schemas.microsoft.com/office/word/2010/wordprocessingGroup" xmlns:wpi="http://schemas.microsoft.com/office/word/2010/wordprocessingInk" xmlns:wne="http://schemas.microsoft.com/office/word/2006/wordml" xmlns:wps="http://schemas.microsoft.com/office/word/2010/wordprocessingShape" mc:Ignorable="w14 w15 wp14">
+<w:numbering xmlns:wpc="http://schemas.microsoft.com/office/word/2010/wordprocessingCanvas" xmlns:mo="http://schemas.microsoft.com/office/mac/office/2008/main" xmlns:mc="http://schemas.openxmlformats.org/markup-compatibility/2006" xmlns:mv="urn:schemas-microsoft-com:mac:vml" xmlns:o="urn:schemas-microsoft-com:office:office" xmlns:r="http://schemas.openxmlformats.org/officeDocument/2006/relationships" xmlns:m="http://schemas.openxmlformats.org/officeDocument/2006/math" xmlns:v="urn:schemas-microsoft-com:vml" xmlns:wp14="http://schemas.microsoft.com/office/word/2010/wordprocessingDrawing" xmlns:wp="http://schemas.openxmlformats.org/drawingml/2006/wordprocessingDrawing" xmlns:w10="urn:schemas-microsoft-com:office:word" xmlns:w="http://schemas.openxmlformats.org/wordprocessingml/2006/main" xmlns:w14="http://schemas.microsoft.com/office/word/2010/wordml" xmlns:w15="http://schemas.microsoft.com/office/word/2012/wordml" xmlns:wpg="http://schemas.microsoft.com/office/word/2010/wordprocessingGroup" xmlns:wpi="http://schemas.microsoft.com/office/word/2010/wordprocessingInk" xmlns:wne="http://schemas.microsoft.com/office/word/2006/wordml" xmlns:wps="http://schemas.microsoft.com/office/word/2010/wordprocessingShape" mc:Ignorable="w14 w15 wp14">
   <w:abstractNum w:abstractNumId="0">
     <w:nsid w:val="117C67E8"/>
     <w:multiLevelType w:val="hybridMultilevel"/>
@@ -461,6 +484,95 @@
     </w:lvl>
   </w:abstractNum>
   <w:abstractNum w:abstractNumId="1">
+    <w:nsid w:val="2CB255F8"/>
+    <w:multiLevelType w:val="hybridMultilevel"/>
+    <w:tmpl w:val="BABA189E"/>
+    <w:lvl w:ilvl="0" w:tplc="2EC6AD94">
+      <w:start w:val="1"/>
+      <w:numFmt w:val="decimal"/>
+      <w:lvlText w:val="%1."/>
+      <w:lvlJc w:val="left"/>
+      <w:pPr>
+        <w:ind w:left="720" w:hanging="360"/>
+      </w:pPr>
+      <w:rPr>
+        <w:rFonts w:hint="default"/>
+      </w:rPr>
+    </w:lvl>
+    <w:lvl w:ilvl="1" w:tplc="04090019" w:tentative="1">
+      <w:start w:val="1"/>
+      <w:numFmt w:val="lowerLetter"/>
+      <w:lvlText w:val="%2."/>
+      <w:lvlJc w:val="left"/>
+      <w:pPr>
+        <w:ind w:left="1440" w:hanging="360"/>
+      </w:pPr>
+    </w:lvl>
+    <w:lvl w:ilvl="2" w:tplc="0409001B" w:tentative="1">
+      <w:start w:val="1"/>
+      <w:numFmt w:val="lowerRoman"/>
+      <w:lvlText w:val="%3."/>
+      <w:lvlJc w:val="right"/>
+      <w:pPr>
+        <w:ind w:left="2160" w:hanging="180"/>
+      </w:pPr>
+    </w:lvl>
+    <w:lvl w:ilvl="3" w:tplc="0409000F" w:tentative="1">
+      <w:start w:val="1"/>
+      <w:numFmt w:val="decimal"/>
+      <w:lvlText w:val="%4."/>
+      <w:lvlJc w:val="left"/>
+      <w:pPr>
+        <w:ind w:left="2880" w:hanging="360"/>
+      </w:pPr>
+    </w:lvl>
+    <w:lvl w:ilvl="4" w:tplc="04090019" w:tentative="1">
+      <w:start w:val="1"/>
+      <w:numFmt w:val="lowerLetter"/>
+      <w:lvlText w:val="%5."/>
+      <w:lvlJc w:val="left"/>
+      <w:pPr>
+        <w:ind w:left="3600" w:hanging="360"/>
+      </w:pPr>
+    </w:lvl>
+    <w:lvl w:ilvl="5" w:tplc="0409001B" w:tentative="1">
+      <w:start w:val="1"/>
+      <w:numFmt w:val="lowerRoman"/>
+      <w:lvlText w:val="%6."/>
+      <w:lvlJc w:val="right"/>
+      <w:pPr>
+        <w:ind w:left="4320" w:hanging="180"/>
+      </w:pPr>
+    </w:lvl>
+    <w:lvl w:ilvl="6" w:tplc="0409000F" w:tentative="1">
+      <w:start w:val="1"/>
+      <w:numFmt w:val="decimal"/>
+      <w:lvlText w:val="%7."/>
+      <w:lvlJc w:val="left"/>
+      <w:pPr>
+        <w:ind w:left="5040" w:hanging="360"/>
+      </w:pPr>
+    </w:lvl>
+    <w:lvl w:ilvl="7" w:tplc="04090019" w:tentative="1">
+      <w:start w:val="1"/>
+      <w:numFmt w:val="lowerLetter"/>
+      <w:lvlText w:val="%8."/>
+      <w:lvlJc w:val="left"/>
+      <w:pPr>
+        <w:ind w:left="5760" w:hanging="360"/>
+      </w:pPr>
+    </w:lvl>
+    <w:lvl w:ilvl="8" w:tplc="0409001B" w:tentative="1">
+      <w:start w:val="1"/>
+      <w:numFmt w:val="lowerRoman"/>
+      <w:lvlText w:val="%9."/>
+      <w:lvlJc w:val="right"/>
+      <w:pPr>
+        <w:ind w:left="6480" w:hanging="180"/>
+      </w:pPr>
+    </w:lvl>
+  </w:abstractNum>
+  <w:abstractNum w:abstractNumId="2">
     <w:nsid w:val="51D8161A"/>
     <w:multiLevelType w:val="hybridMultilevel"/>
     <w:tmpl w:val="342870B2"/>
@@ -546,7 +658,7 @@
       </w:pPr>
     </w:lvl>
   </w:abstractNum>
-  <w:abstractNum w:abstractNumId="2">
+  <w:abstractNum w:abstractNumId="3">
     <w:nsid w:val="544363AA"/>
     <w:multiLevelType w:val="hybridMultilevel"/>
     <w:tmpl w:val="E0048148"/>
@@ -635,7 +747,7 @@
       </w:pPr>
     </w:lvl>
   </w:abstractNum>
-  <w:abstractNum w:abstractNumId="3">
+  <w:abstractNum w:abstractNumId="4">
     <w:nsid w:val="5AD612E1"/>
     <w:multiLevelType w:val="hybridMultilevel"/>
     <w:tmpl w:val="C8E0D6D2"/>
@@ -721,7 +833,96 @@
       </w:pPr>
     </w:lvl>
   </w:abstractNum>
-  <w:abstractNum w:abstractNumId="4">
+  <w:abstractNum w:abstractNumId="5">
+    <w:nsid w:val="5EF80DB1"/>
+    <w:multiLevelType w:val="hybridMultilevel"/>
+    <w:tmpl w:val="80409E0C"/>
+    <w:lvl w:ilvl="0" w:tplc="2EC6AD94">
+      <w:start w:val="1"/>
+      <w:numFmt w:val="decimal"/>
+      <w:lvlText w:val="%1."/>
+      <w:lvlJc w:val="left"/>
+      <w:pPr>
+        <w:ind w:left="720" w:hanging="360"/>
+      </w:pPr>
+      <w:rPr>
+        <w:rFonts w:hint="default"/>
+      </w:rPr>
+    </w:lvl>
+    <w:lvl w:ilvl="1" w:tplc="04090019" w:tentative="1">
+      <w:start w:val="1"/>
+      <w:numFmt w:val="lowerLetter"/>
+      <w:lvlText w:val="%2."/>
+      <w:lvlJc w:val="left"/>
+      <w:pPr>
+        <w:ind w:left="1440" w:hanging="360"/>
+      </w:pPr>
+    </w:lvl>
+    <w:lvl w:ilvl="2" w:tplc="0409001B" w:tentative="1">
+      <w:start w:val="1"/>
+      <w:numFmt w:val="lowerRoman"/>
+      <w:lvlText w:val="%3."/>
+      <w:lvlJc w:val="right"/>
+      <w:pPr>
+        <w:ind w:left="2160" w:hanging="180"/>
+      </w:pPr>
+    </w:lvl>
+    <w:lvl w:ilvl="3" w:tplc="0409000F" w:tentative="1">
+      <w:start w:val="1"/>
+      <w:numFmt w:val="decimal"/>
+      <w:lvlText w:val="%4."/>
+      <w:lvlJc w:val="left"/>
+      <w:pPr>
+        <w:ind w:left="2880" w:hanging="360"/>
+      </w:pPr>
+    </w:lvl>
+    <w:lvl w:ilvl="4" w:tplc="04090019" w:tentative="1">
+      <w:start w:val="1"/>
+      <w:numFmt w:val="lowerLetter"/>
+      <w:lvlText w:val="%5."/>
+      <w:lvlJc w:val="left"/>
+      <w:pPr>
+        <w:ind w:left="3600" w:hanging="360"/>
+      </w:pPr>
+    </w:lvl>
+    <w:lvl w:ilvl="5" w:tplc="0409001B" w:tentative="1">
+      <w:start w:val="1"/>
+      <w:numFmt w:val="lowerRoman"/>
+      <w:lvlText w:val="%6."/>
+      <w:lvlJc w:val="right"/>
+      <w:pPr>
+        <w:ind w:left="4320" w:hanging="180"/>
+      </w:pPr>
+    </w:lvl>
+    <w:lvl w:ilvl="6" w:tplc="0409000F" w:tentative="1">
+      <w:start w:val="1"/>
+      <w:numFmt w:val="decimal"/>
+      <w:lvlText w:val="%7."/>
+      <w:lvlJc w:val="left"/>
+      <w:pPr>
+        <w:ind w:left="5040" w:hanging="360"/>
+      </w:pPr>
+    </w:lvl>
+    <w:lvl w:ilvl="7" w:tplc="04090019" w:tentative="1">
+      <w:start w:val="1"/>
+      <w:numFmt w:val="lowerLetter"/>
+      <w:lvlText w:val="%8."/>
+      <w:lvlJc w:val="left"/>
+      <w:pPr>
+        <w:ind w:left="5760" w:hanging="360"/>
+      </w:pPr>
+    </w:lvl>
+    <w:lvl w:ilvl="8" w:tplc="0409001B" w:tentative="1">
+      <w:start w:val="1"/>
+      <w:numFmt w:val="lowerRoman"/>
+      <w:lvlText w:val="%9."/>
+      <w:lvlJc w:val="right"/>
+      <w:pPr>
+        <w:ind w:left="6480" w:hanging="180"/>
+      </w:pPr>
+    </w:lvl>
+  </w:abstractNum>
+  <w:abstractNum w:abstractNumId="6">
     <w:nsid w:val="6DF92B41"/>
     <w:multiLevelType w:val="hybridMultilevel"/>
     <w:tmpl w:val="991A0E88"/>
@@ -810,7 +1011,7 @@
       </w:pPr>
     </w:lvl>
   </w:abstractNum>
-  <w:abstractNum w:abstractNumId="5">
+  <w:abstractNum w:abstractNumId="7">
     <w:nsid w:val="75CE252E"/>
     <w:multiLevelType w:val="hybridMultilevel"/>
     <w:tmpl w:val="23C24466"/>
@@ -897,22 +1098,28 @@
     </w:lvl>
   </w:abstractNum>
   <w:num w:numId="1">
-    <w:abstractNumId w:val="3"/>
+    <w:abstractNumId w:val="4"/>
   </w:num>
   <w:num w:numId="2">
     <w:abstractNumId w:val="0"/>
   </w:num>
   <w:num w:numId="3">
-    <w:abstractNumId w:val="4"/>
+    <w:abstractNumId w:val="6"/>
   </w:num>
   <w:num w:numId="4">
-    <w:abstractNumId w:val="1"/>
+    <w:abstractNumId w:val="2"/>
   </w:num>
   <w:num w:numId="5">
+    <w:abstractNumId w:val="7"/>
+  </w:num>
+  <w:num w:numId="6">
+    <w:abstractNumId w:val="3"/>
+  </w:num>
+  <w:num w:numId="7">
     <w:abstractNumId w:val="5"/>
   </w:num>
-  <w:num w:numId="6">
-    <w:abstractNumId w:val="2"/>
+  <w:num w:numId="8">
+    <w:abstractNumId w:val="1"/>
   </w:num>
 </w:numbering>
 </file>
@@ -934,7 +1141,7 @@
       </w:pPr>
     </w:pPrDefault>
   </w:docDefaults>
-  <w:latentStyles w:defLockedState="0" w:defUIPriority="99" w:defSemiHidden="0" w:defUnhideWhenUsed="0" w:defQFormat="0" w:count="371">
+  <w:latentStyles w:defLockedState="0" w:defUIPriority="99" w:defSemiHidden="0" w:defUnhideWhenUsed="0" w:defQFormat="0" w:count="382">
     <w:lsdException w:name="Normal" w:uiPriority="0" w:qFormat="1"/>
     <w:lsdException w:name="heading 1" w:uiPriority="9" w:qFormat="1"/>
     <w:lsdException w:name="heading 2" w:semiHidden="1" w:uiPriority="9" w:unhideWhenUsed="1" w:qFormat="1"/>
@@ -1040,7 +1247,6 @@
     <w:lsdException w:name="HTML Sample" w:semiHidden="1" w:unhideWhenUsed="1"/>
     <w:lsdException w:name="HTML Typewriter" w:semiHidden="1" w:unhideWhenUsed="1"/>
     <w:lsdException w:name="HTML Variable" w:semiHidden="1" w:unhideWhenUsed="1"/>
-    <w:lsdException w:name="Normal Table" w:semiHidden="1" w:unhideWhenUsed="1"/>
     <w:lsdException w:name="annotation subject" w:semiHidden="1" w:unhideWhenUsed="1"/>
     <w:lsdException w:name="No List" w:semiHidden="1" w:unhideWhenUsed="1"/>
     <w:lsdException w:name="Outline List 1" w:semiHidden="1" w:unhideWhenUsed="1"/>
@@ -1086,11 +1292,9 @@
     <w:lsdException w:name="Table Subtle 1" w:semiHidden="1" w:unhideWhenUsed="1"/>
     <w:lsdException w:name="Table Subtle 2" w:semiHidden="1" w:unhideWhenUsed="1"/>
     <w:lsdException w:name="Table Web 1" w:semiHidden="1" w:unhideWhenUsed="1"/>
-    <w:lsdException w:name="Table Web 2" w:semiHidden="1" w:unhideWhenUsed="1"/>
     <w:lsdException w:name="Table Web 3" w:semiHidden="1" w:unhideWhenUsed="1"/>
     <w:lsdException w:name="Balloon Text" w:semiHidden="1" w:unhideWhenUsed="1"/>
     <w:lsdException w:name="Table Grid" w:uiPriority="39"/>
-    <w:lsdException w:name="Table Theme" w:semiHidden="1" w:unhideWhenUsed="1"/>
     <w:lsdException w:name="Placeholder Text" w:semiHidden="1"/>
     <w:lsdException w:name="No Spacing" w:uiPriority="1" w:qFormat="1"/>
     <w:lsdException w:name="Light Shading" w:uiPriority="60"/>
@@ -1306,6 +1510,8 @@
     <w:lsdException w:name="List Table 5 Dark Accent 6" w:uiPriority="50"/>
     <w:lsdException w:name="List Table 6 Colorful Accent 6" w:uiPriority="51"/>
     <w:lsdException w:name="List Table 7 Colorful Accent 6" w:uiPriority="52"/>
+    <w:lsdException w:name="Mention" w:semiHidden="1" w:unhideWhenUsed="1"/>
+    <w:lsdException w:name="Smart Hyperlink" w:semiHidden="1" w:unhideWhenUsed="1"/>
   </w:latentStyles>
   <w:style w:type="paragraph" w:default="1" w:styleId="Normal">
     <w:name w:val="Normal"/>

</xml_diff>

<commit_message>
Added comments regarding the last function
</commit_message>
<xml_diff>
--- a/Code Review Notes.docx
+++ b/Code Review Notes.docx
@@ -1,6 +1,6 @@
 
 <file path=word/document.xml><?xml version="1.0" encoding="utf-8"?>
-<w:document xmlns:wpc="http://schemas.microsoft.com/office/word/2010/wordprocessingCanvas" xmlns:mo="http://schemas.microsoft.com/office/mac/office/2008/main" xmlns:mc="http://schemas.openxmlformats.org/markup-compatibility/2006" xmlns:mv="urn:schemas-microsoft-com:mac:vml" xmlns:o="urn:schemas-microsoft-com:office:office" xmlns:r="http://schemas.openxmlformats.org/officeDocument/2006/relationships" xmlns:m="http://schemas.openxmlformats.org/officeDocument/2006/math" xmlns:v="urn:schemas-microsoft-com:vml" xmlns:wp14="http://schemas.microsoft.com/office/word/2010/wordprocessingDrawing" xmlns:wp="http://schemas.openxmlformats.org/drawingml/2006/wordprocessingDrawing" xmlns:w10="urn:schemas-microsoft-com:office:word" xmlns:w="http://schemas.openxmlformats.org/wordprocessingml/2006/main" xmlns:w14="http://schemas.microsoft.com/office/word/2010/wordml" xmlns:w15="http://schemas.microsoft.com/office/word/2012/wordml" xmlns:wpg="http://schemas.microsoft.com/office/word/2010/wordprocessingGroup" xmlns:wpi="http://schemas.microsoft.com/office/word/2010/wordprocessingInk" xmlns:wne="http://schemas.microsoft.com/office/word/2006/wordml" xmlns:wps="http://schemas.microsoft.com/office/word/2010/wordprocessingShape" mc:Ignorable="w14 w15 wp14">
+<w:document xmlns:wpc="http://schemas.microsoft.com/office/word/2010/wordprocessingCanvas" xmlns:mc="http://schemas.openxmlformats.org/markup-compatibility/2006" xmlns:o="urn:schemas-microsoft-com:office:office" xmlns:r="http://schemas.openxmlformats.org/officeDocument/2006/relationships" xmlns:m="http://schemas.openxmlformats.org/officeDocument/2006/math" xmlns:v="urn:schemas-microsoft-com:vml" xmlns:wp14="http://schemas.microsoft.com/office/word/2010/wordprocessingDrawing" xmlns:wp="http://schemas.openxmlformats.org/drawingml/2006/wordprocessingDrawing" xmlns:w10="urn:schemas-microsoft-com:office:word" xmlns:w="http://schemas.openxmlformats.org/wordprocessingml/2006/main" xmlns:w14="http://schemas.microsoft.com/office/word/2010/wordml" xmlns:w15="http://schemas.microsoft.com/office/word/2012/wordml" xmlns:wpg="http://schemas.microsoft.com/office/word/2010/wordprocessingGroup" xmlns:wpi="http://schemas.microsoft.com/office/word/2010/wordprocessingInk" xmlns:wne="http://schemas.microsoft.com/office/word/2006/wordml" xmlns:wps="http://schemas.microsoft.com/office/word/2010/wordprocessingShape" mc:Ignorable="w14 w15 wp14">
   <w:body>
     <w:p>
       <w:r>
@@ -9,8 +9,13 @@
     </w:p>
     <w:p>
       <w:r>
-        <w:t>Method – GetNextChar</w:t>
-      </w:r>
+        <w:t xml:space="preserve">Method – </w:t>
+      </w:r>
+      <w:proofErr w:type="spellStart"/>
+      <w:r>
+        <w:t>GetNextChar</w:t>
+      </w:r>
+      <w:proofErr w:type="spellEnd"/>
     </w:p>
     <w:p>
       <w:pPr>
@@ -50,8 +55,13 @@
     </w:p>
     <w:p>
       <w:r>
-        <w:t>Method – RoundTrig</w:t>
-      </w:r>
+        <w:t xml:space="preserve">Method – </w:t>
+      </w:r>
+      <w:proofErr w:type="spellStart"/>
+      <w:r>
+        <w:t>RoundTrig</w:t>
+      </w:r>
+      <w:proofErr w:type="spellEnd"/>
     </w:p>
     <w:p>
       <w:pPr>
@@ -89,13 +99,23 @@
         <w:t>Could ove</w:t>
       </w:r>
       <w:r>
-        <w:t>rflow long double, no statement to check if the number is within range but has a long decimal value.</w:t>
-      </w:r>
-    </w:p>
-    <w:p>
-      <w:r>
-        <w:t>Method - isCharNotInBase</w:t>
-      </w:r>
+        <w:t xml:space="preserve">rflow long double, no statement to check if the number is within range but has a long decimal </w:t>
+      </w:r>
+      <w:proofErr w:type="gramStart"/>
+      <w:r>
+        <w:t>value.</w:t>
+      </w:r>
+      <w:proofErr w:type="gramEnd"/>
+    </w:p>
+    <w:p>
+      <w:r>
+        <w:t xml:space="preserve">Method - </w:t>
+      </w:r>
+      <w:proofErr w:type="spellStart"/>
+      <w:r>
+        <w:t>isCharNotInBase</w:t>
+      </w:r>
+      <w:proofErr w:type="spellEnd"/>
     </w:p>
     <w:p>
       <w:pPr>
@@ -106,7 +126,15 @@
         </w:numPr>
       </w:pPr>
       <w:r>
-        <w:t>Needs description of what badchar variable is</w:t>
+        <w:t xml:space="preserve">Needs description of what </w:t>
+      </w:r>
+      <w:proofErr w:type="spellStart"/>
+      <w:r>
+        <w:t>badchar</w:t>
+      </w:r>
+      <w:proofErr w:type="spellEnd"/>
+      <w:r>
+        <w:t xml:space="preserve"> variable is</w:t>
       </w:r>
     </w:p>
     <w:p>
@@ -147,8 +175,13 @@
     </w:p>
     <w:p>
       <w:r>
-        <w:t>Method – StringToDecimal</w:t>
-      </w:r>
+        <w:t xml:space="preserve">Method – </w:t>
+      </w:r>
+      <w:proofErr w:type="spellStart"/>
+      <w:r>
+        <w:t>StringToDecimal</w:t>
+      </w:r>
+      <w:proofErr w:type="spellEnd"/>
     </w:p>
     <w:p>
       <w:pPr>
@@ -301,7 +334,15 @@
         </w:numPr>
       </w:pPr>
       <w:r>
-        <w:t>Variables a and b are integer values but the method returns a long double.</w:t>
+        <w:t xml:space="preserve">Variables </w:t>
+      </w:r>
+      <w:proofErr w:type="gramStart"/>
+      <w:r>
+        <w:t>a and</w:t>
+      </w:r>
+      <w:proofErr w:type="gramEnd"/>
+      <w:r>
+        <w:t xml:space="preserve"> b are integer values but the method returns a long double.</w:t>
       </w:r>
     </w:p>
     <w:p>
@@ -318,8 +359,13 @@
     </w:p>
     <w:p>
       <w:r>
-        <w:t>Method – HandleRunTimeError</w:t>
-      </w:r>
+        <w:t xml:space="preserve">Method – </w:t>
+      </w:r>
+      <w:proofErr w:type="spellStart"/>
+      <w:r>
+        <w:t>HandleRunTimeError</w:t>
+      </w:r>
+      <w:proofErr w:type="spellEnd"/>
     </w:p>
     <w:p>
       <w:pPr>
@@ -353,8 +399,13 @@
     <w:p>
       <w:r>
         <w:lastRenderedPageBreak/>
-        <w:t>Method – IsCharNotInBase</w:t>
-      </w:r>
+        <w:t xml:space="preserve">Method – </w:t>
+      </w:r>
+      <w:proofErr w:type="spellStart"/>
+      <w:r>
+        <w:t>IsCharNotInBase</w:t>
+      </w:r>
+      <w:proofErr w:type="spellEnd"/>
     </w:p>
     <w:p>
       <w:pPr>
@@ -378,9 +429,92 @@
       </w:pPr>
       <w:r>
         <w:t>No check to see if base is within valid range. (may come before method)</w:t>
+      </w:r>
+    </w:p>
+    <w:p>
+      <w:r>
+        <w:t xml:space="preserve">Method – </w:t>
+      </w:r>
+      <w:proofErr w:type="spellStart"/>
+      <w:proofErr w:type="gramStart"/>
+      <w:r>
+        <w:t>nPr</w:t>
+      </w:r>
+      <w:proofErr w:type="spellEnd"/>
+      <w:proofErr w:type="gramEnd"/>
+    </w:p>
+    <w:p>
+      <w:pPr>
+        <w:pStyle w:val="ListParagraph"/>
+        <w:numPr>
+          <w:ilvl w:val="0"/>
+          <w:numId w:val="9"/>
+        </w:numPr>
+      </w:pPr>
+      <w:r>
+        <w:t>The intent section of the comments above the function is confusing. Should be more specific and explanative</w:t>
+      </w:r>
+      <w:r>
+        <w:t xml:space="preserve"> about what the intent of the function is</w:t>
+      </w:r>
+    </w:p>
+    <w:p>
+      <w:pPr>
+        <w:pStyle w:val="ListParagraph"/>
+        <w:numPr>
+          <w:ilvl w:val="0"/>
+          <w:numId w:val="9"/>
+        </w:numPr>
+      </w:pPr>
+      <w:r>
+        <w:t xml:space="preserve">The intent </w:t>
+      </w:r>
+      <w:r>
+        <w:t xml:space="preserve">section of the comments above </w:t>
+      </w:r>
+      <w:r>
+        <w:t>also doesn’t explain what a “permutation” is and how they are defined by the program</w:t>
+      </w:r>
+      <w:r>
+        <w:t xml:space="preserve"> and the function</w:t>
+      </w:r>
+    </w:p>
+    <w:p>
+      <w:pPr>
+        <w:pStyle w:val="ListParagraph"/>
+        <w:numPr>
+          <w:ilvl w:val="0"/>
+          <w:numId w:val="9"/>
+        </w:numPr>
+      </w:pPr>
+      <w:r>
+        <w:t>Comments don’t explain what the function is returning and what the function inputs are being compared to</w:t>
+      </w:r>
+      <w:r>
+        <w:t xml:space="preserve"> when used</w:t>
+      </w:r>
+    </w:p>
+    <w:p>
+      <w:pPr>
+        <w:pStyle w:val="ListParagraph"/>
+        <w:numPr>
+          <w:ilvl w:val="0"/>
+          <w:numId w:val="9"/>
+        </w:numPr>
+      </w:pPr>
+      <w:proofErr w:type="gramStart"/>
+      <w:r>
+        <w:t>The if</w:t>
+      </w:r>
+      <w:proofErr w:type="gramEnd"/>
+      <w:r>
+        <w:t xml:space="preserve"> statement should have a comment explaining what it is </w:t>
       </w:r>
       <w:bookmarkStart w:id="0" w:name="_GoBack"/>
       <w:bookmarkEnd w:id="0"/>
+      <w:r>
+        <w:t>doing.</w:t>
+      </w:r>
     </w:p>
     <w:sectPr>
       <w:pgSz w:w="12240" w:h="15840"/>
@@ -393,8 +527,8 @@
 </file>
 
 <file path=word/numbering.xml><?xml version="1.0" encoding="utf-8"?>
-<w:numbering xmlns:wpc="http://schemas.microsoft.com/office/word/2010/wordprocessingCanvas" xmlns:mo="http://schemas.microsoft.com/office/mac/office/2008/main" xmlns:mc="http://schemas.openxmlformats.org/markup-compatibility/2006" xmlns:mv="urn:schemas-microsoft-com:mac:vml" xmlns:o="urn:schemas-microsoft-com:office:office" xmlns:r="http://schemas.openxmlformats.org/officeDocument/2006/relationships" xmlns:m="http://schemas.openxmlformats.org/officeDocument/2006/math" xmlns:v="urn:schemas-microsoft-com:vml" xmlns:wp14="http://schemas.microsoft.com/office/word/2010/wordprocessingDrawing" xmlns:wp="http://schemas.openxmlformats.org/drawingml/2006/wordprocessingDrawing" xmlns:w10="urn:schemas-microsoft-com:office:word" xmlns:w="http://schemas.openxmlformats.org/wordprocessingml/2006/main" xmlns:w14="http://schemas.microsoft.com/office/word/2010/wordml" xmlns:w15="http://schemas.microsoft.com/office/word/2012/wordml" xmlns:wpg="http://schemas.microsoft.com/office/word/2010/wordprocessingGroup" xmlns:wpi="http://schemas.microsoft.com/office/word/2010/wordprocessingInk" xmlns:wne="http://schemas.microsoft.com/office/word/2006/wordml" xmlns:wps="http://schemas.microsoft.com/office/word/2010/wordprocessingShape" mc:Ignorable="w14 w15 wp14">
-  <w:abstractNum w:abstractNumId="0">
+<w:numbering xmlns:wpc="http://schemas.microsoft.com/office/word/2010/wordprocessingCanvas" xmlns:mc="http://schemas.openxmlformats.org/markup-compatibility/2006" xmlns:o="urn:schemas-microsoft-com:office:office" xmlns:r="http://schemas.openxmlformats.org/officeDocument/2006/relationships" xmlns:m="http://schemas.openxmlformats.org/officeDocument/2006/math" xmlns:v="urn:schemas-microsoft-com:vml" xmlns:wp14="http://schemas.microsoft.com/office/word/2010/wordprocessingDrawing" xmlns:wp="http://schemas.openxmlformats.org/drawingml/2006/wordprocessingDrawing" xmlns:w10="urn:schemas-microsoft-com:office:word" xmlns:w="http://schemas.openxmlformats.org/wordprocessingml/2006/main" xmlns:w14="http://schemas.microsoft.com/office/word/2010/wordml" xmlns:w15="http://schemas.microsoft.com/office/word/2012/wordml" xmlns:wpg="http://schemas.microsoft.com/office/word/2010/wordprocessingGroup" xmlns:wpi="http://schemas.microsoft.com/office/word/2010/wordprocessingInk" xmlns:wne="http://schemas.microsoft.com/office/word/2006/wordml" xmlns:wps="http://schemas.microsoft.com/office/word/2010/wordprocessingShape" mc:Ignorable="w14 w15 wp14">
+  <w:abstractNum w:abstractNumId="0" w15:restartNumberingAfterBreak="0">
     <w:nsid w:val="117C67E8"/>
     <w:multiLevelType w:val="hybridMultilevel"/>
     <w:tmpl w:val="D6843748"/>
@@ -483,7 +617,96 @@
       </w:pPr>
     </w:lvl>
   </w:abstractNum>
-  <w:abstractNum w:abstractNumId="1">
+  <w:abstractNum w:abstractNumId="1" w15:restartNumberingAfterBreak="0">
+    <w:nsid w:val="27E818E3"/>
+    <w:multiLevelType w:val="hybridMultilevel"/>
+    <w:tmpl w:val="2A207540"/>
+    <w:lvl w:ilvl="0" w:tplc="0409000F">
+      <w:start w:val="1"/>
+      <w:numFmt w:val="decimal"/>
+      <w:lvlText w:val="%1."/>
+      <w:lvlJc w:val="left"/>
+      <w:pPr>
+        <w:ind w:left="720" w:hanging="360"/>
+      </w:pPr>
+      <w:rPr>
+        <w:rFonts w:hint="default"/>
+      </w:rPr>
+    </w:lvl>
+    <w:lvl w:ilvl="1" w:tplc="04090019" w:tentative="1">
+      <w:start w:val="1"/>
+      <w:numFmt w:val="lowerLetter"/>
+      <w:lvlText w:val="%2."/>
+      <w:lvlJc w:val="left"/>
+      <w:pPr>
+        <w:ind w:left="1440" w:hanging="360"/>
+      </w:pPr>
+    </w:lvl>
+    <w:lvl w:ilvl="2" w:tplc="0409001B" w:tentative="1">
+      <w:start w:val="1"/>
+      <w:numFmt w:val="lowerRoman"/>
+      <w:lvlText w:val="%3."/>
+      <w:lvlJc w:val="right"/>
+      <w:pPr>
+        <w:ind w:left="2160" w:hanging="180"/>
+      </w:pPr>
+    </w:lvl>
+    <w:lvl w:ilvl="3" w:tplc="0409000F" w:tentative="1">
+      <w:start w:val="1"/>
+      <w:numFmt w:val="decimal"/>
+      <w:lvlText w:val="%4."/>
+      <w:lvlJc w:val="left"/>
+      <w:pPr>
+        <w:ind w:left="2880" w:hanging="360"/>
+      </w:pPr>
+    </w:lvl>
+    <w:lvl w:ilvl="4" w:tplc="04090019" w:tentative="1">
+      <w:start w:val="1"/>
+      <w:numFmt w:val="lowerLetter"/>
+      <w:lvlText w:val="%5."/>
+      <w:lvlJc w:val="left"/>
+      <w:pPr>
+        <w:ind w:left="3600" w:hanging="360"/>
+      </w:pPr>
+    </w:lvl>
+    <w:lvl w:ilvl="5" w:tplc="0409001B" w:tentative="1">
+      <w:start w:val="1"/>
+      <w:numFmt w:val="lowerRoman"/>
+      <w:lvlText w:val="%6."/>
+      <w:lvlJc w:val="right"/>
+      <w:pPr>
+        <w:ind w:left="4320" w:hanging="180"/>
+      </w:pPr>
+    </w:lvl>
+    <w:lvl w:ilvl="6" w:tplc="0409000F" w:tentative="1">
+      <w:start w:val="1"/>
+      <w:numFmt w:val="decimal"/>
+      <w:lvlText w:val="%7."/>
+      <w:lvlJc w:val="left"/>
+      <w:pPr>
+        <w:ind w:left="5040" w:hanging="360"/>
+      </w:pPr>
+    </w:lvl>
+    <w:lvl w:ilvl="7" w:tplc="04090019" w:tentative="1">
+      <w:start w:val="1"/>
+      <w:numFmt w:val="lowerLetter"/>
+      <w:lvlText w:val="%8."/>
+      <w:lvlJc w:val="left"/>
+      <w:pPr>
+        <w:ind w:left="5760" w:hanging="360"/>
+      </w:pPr>
+    </w:lvl>
+    <w:lvl w:ilvl="8" w:tplc="0409001B" w:tentative="1">
+      <w:start w:val="1"/>
+      <w:numFmt w:val="lowerRoman"/>
+      <w:lvlText w:val="%9."/>
+      <w:lvlJc w:val="right"/>
+      <w:pPr>
+        <w:ind w:left="6480" w:hanging="180"/>
+      </w:pPr>
+    </w:lvl>
+  </w:abstractNum>
+  <w:abstractNum w:abstractNumId="2" w15:restartNumberingAfterBreak="0">
     <w:nsid w:val="2CB255F8"/>
     <w:multiLevelType w:val="hybridMultilevel"/>
     <w:tmpl w:val="BABA189E"/>
@@ -572,7 +795,7 @@
       </w:pPr>
     </w:lvl>
   </w:abstractNum>
-  <w:abstractNum w:abstractNumId="2">
+  <w:abstractNum w:abstractNumId="3" w15:restartNumberingAfterBreak="0">
     <w:nsid w:val="51D8161A"/>
     <w:multiLevelType w:val="hybridMultilevel"/>
     <w:tmpl w:val="342870B2"/>
@@ -658,7 +881,7 @@
       </w:pPr>
     </w:lvl>
   </w:abstractNum>
-  <w:abstractNum w:abstractNumId="3">
+  <w:abstractNum w:abstractNumId="4" w15:restartNumberingAfterBreak="0">
     <w:nsid w:val="544363AA"/>
     <w:multiLevelType w:val="hybridMultilevel"/>
     <w:tmpl w:val="E0048148"/>
@@ -747,7 +970,7 @@
       </w:pPr>
     </w:lvl>
   </w:abstractNum>
-  <w:abstractNum w:abstractNumId="4">
+  <w:abstractNum w:abstractNumId="5" w15:restartNumberingAfterBreak="0">
     <w:nsid w:val="5AD612E1"/>
     <w:multiLevelType w:val="hybridMultilevel"/>
     <w:tmpl w:val="C8E0D6D2"/>
@@ -833,7 +1056,7 @@
       </w:pPr>
     </w:lvl>
   </w:abstractNum>
-  <w:abstractNum w:abstractNumId="5">
+  <w:abstractNum w:abstractNumId="6" w15:restartNumberingAfterBreak="0">
     <w:nsid w:val="5EF80DB1"/>
     <w:multiLevelType w:val="hybridMultilevel"/>
     <w:tmpl w:val="80409E0C"/>
@@ -922,7 +1145,7 @@
       </w:pPr>
     </w:lvl>
   </w:abstractNum>
-  <w:abstractNum w:abstractNumId="6">
+  <w:abstractNum w:abstractNumId="7" w15:restartNumberingAfterBreak="0">
     <w:nsid w:val="6DF92B41"/>
     <w:multiLevelType w:val="hybridMultilevel"/>
     <w:tmpl w:val="991A0E88"/>
@@ -1011,7 +1234,7 @@
       </w:pPr>
     </w:lvl>
   </w:abstractNum>
-  <w:abstractNum w:abstractNumId="7">
+  <w:abstractNum w:abstractNumId="8" w15:restartNumberingAfterBreak="0">
     <w:nsid w:val="75CE252E"/>
     <w:multiLevelType w:val="hybridMultilevel"/>
     <w:tmpl w:val="23C24466"/>
@@ -1098,27 +1321,30 @@
     </w:lvl>
   </w:abstractNum>
   <w:num w:numId="1">
-    <w:abstractNumId w:val="4"/>
+    <w:abstractNumId w:val="5"/>
   </w:num>
   <w:num w:numId="2">
     <w:abstractNumId w:val="0"/>
   </w:num>
   <w:num w:numId="3">
+    <w:abstractNumId w:val="7"/>
+  </w:num>
+  <w:num w:numId="4">
+    <w:abstractNumId w:val="3"/>
+  </w:num>
+  <w:num w:numId="5">
+    <w:abstractNumId w:val="8"/>
+  </w:num>
+  <w:num w:numId="6">
+    <w:abstractNumId w:val="4"/>
+  </w:num>
+  <w:num w:numId="7">
     <w:abstractNumId w:val="6"/>
   </w:num>
-  <w:num w:numId="4">
+  <w:num w:numId="8">
     <w:abstractNumId w:val="2"/>
   </w:num>
-  <w:num w:numId="5">
-    <w:abstractNumId w:val="7"/>
-  </w:num>
-  <w:num w:numId="6">
-    <w:abstractNumId w:val="3"/>
-  </w:num>
-  <w:num w:numId="7">
-    <w:abstractNumId w:val="5"/>
-  </w:num>
-  <w:num w:numId="8">
+  <w:num w:numId="9">
     <w:abstractNumId w:val="1"/>
   </w:num>
 </w:numbering>
@@ -1141,7 +1367,7 @@
       </w:pPr>
     </w:pPrDefault>
   </w:docDefaults>
-  <w:latentStyles w:defLockedState="0" w:defUIPriority="99" w:defSemiHidden="0" w:defUnhideWhenUsed="0" w:defQFormat="0" w:count="382">
+  <w:latentStyles w:defLockedState="0" w:defUIPriority="99" w:defSemiHidden="0" w:defUnhideWhenUsed="0" w:defQFormat="0" w:count="371">
     <w:lsdException w:name="Normal" w:uiPriority="0" w:qFormat="1"/>
     <w:lsdException w:name="heading 1" w:uiPriority="9" w:qFormat="1"/>
     <w:lsdException w:name="heading 2" w:semiHidden="1" w:uiPriority="9" w:unhideWhenUsed="1" w:qFormat="1"/>
@@ -1247,6 +1473,7 @@
     <w:lsdException w:name="HTML Sample" w:semiHidden="1" w:unhideWhenUsed="1"/>
     <w:lsdException w:name="HTML Typewriter" w:semiHidden="1" w:unhideWhenUsed="1"/>
     <w:lsdException w:name="HTML Variable" w:semiHidden="1" w:unhideWhenUsed="1"/>
+    <w:lsdException w:name="Normal Table" w:semiHidden="1" w:unhideWhenUsed="1"/>
     <w:lsdException w:name="annotation subject" w:semiHidden="1" w:unhideWhenUsed="1"/>
     <w:lsdException w:name="No List" w:semiHidden="1" w:unhideWhenUsed="1"/>
     <w:lsdException w:name="Outline List 1" w:semiHidden="1" w:unhideWhenUsed="1"/>
@@ -1292,9 +1519,11 @@
     <w:lsdException w:name="Table Subtle 1" w:semiHidden="1" w:unhideWhenUsed="1"/>
     <w:lsdException w:name="Table Subtle 2" w:semiHidden="1" w:unhideWhenUsed="1"/>
     <w:lsdException w:name="Table Web 1" w:semiHidden="1" w:unhideWhenUsed="1"/>
+    <w:lsdException w:name="Table Web 2" w:semiHidden="1" w:unhideWhenUsed="1"/>
     <w:lsdException w:name="Table Web 3" w:semiHidden="1" w:unhideWhenUsed="1"/>
     <w:lsdException w:name="Balloon Text" w:semiHidden="1" w:unhideWhenUsed="1"/>
     <w:lsdException w:name="Table Grid" w:uiPriority="39"/>
+    <w:lsdException w:name="Table Theme" w:semiHidden="1" w:unhideWhenUsed="1"/>
     <w:lsdException w:name="Placeholder Text" w:semiHidden="1"/>
     <w:lsdException w:name="No Spacing" w:uiPriority="1" w:qFormat="1"/>
     <w:lsdException w:name="Light Shading" w:uiPriority="60"/>
@@ -1510,8 +1739,6 @@
     <w:lsdException w:name="List Table 5 Dark Accent 6" w:uiPriority="50"/>
     <w:lsdException w:name="List Table 6 Colorful Accent 6" w:uiPriority="51"/>
     <w:lsdException w:name="List Table 7 Colorful Accent 6" w:uiPriority="52"/>
-    <w:lsdException w:name="Mention" w:semiHidden="1" w:unhideWhenUsed="1"/>
-    <w:lsdException w:name="Smart Hyperlink" w:semiHidden="1" w:unhideWhenUsed="1"/>
   </w:latentStyles>
   <w:style w:type="paragraph" w:default="1" w:styleId="Normal">
     <w:name w:val="Normal"/>

</xml_diff>

<commit_message>
commit again to fix strange issue with it not committing/appearing/showing-up
</commit_message>
<xml_diff>
--- a/Code Review Notes.docx
+++ b/Code Review Notes.docx
@@ -1,519 +1,450 @@
 
 <file path=word/document.xml><?xml version="1.0" encoding="utf-8"?>
-<w:document xmlns:wpc="http://schemas.microsoft.com/office/word/2010/wordprocessingCanvas" xmlns:mc="http://schemas.openxmlformats.org/markup-compatibility/2006" xmlns:o="urn:schemas-microsoft-com:office:office" xmlns:r="http://schemas.openxmlformats.org/officeDocument/2006/relationships" xmlns:m="http://schemas.openxmlformats.org/officeDocument/2006/math" xmlns:v="urn:schemas-microsoft-com:vml" xmlns:wp14="http://schemas.microsoft.com/office/word/2010/wordprocessingDrawing" xmlns:wp="http://schemas.openxmlformats.org/drawingml/2006/wordprocessingDrawing" xmlns:w10="urn:schemas-microsoft-com:office:word" xmlns:w="http://schemas.openxmlformats.org/wordprocessingml/2006/main" xmlns:w14="http://schemas.microsoft.com/office/word/2010/wordml" xmlns:w15="http://schemas.microsoft.com/office/word/2012/wordml" xmlns:wpg="http://schemas.microsoft.com/office/word/2010/wordprocessingGroup" xmlns:wpi="http://schemas.microsoft.com/office/word/2010/wordprocessingInk" xmlns:wne="http://schemas.microsoft.com/office/word/2006/wordml" xmlns:wps="http://schemas.microsoft.com/office/word/2010/wordprocessingShape" mc:Ignorable="w14 w15 wp14">
+<w:document xmlns:wpc="http://schemas.microsoft.com/office/word/2010/wordprocessingCanvas" xmlns:mo="http://schemas.microsoft.com/office/mac/office/2008/main" xmlns:mc="http://schemas.openxmlformats.org/markup-compatibility/2006" xmlns:mv="urn:schemas-microsoft-com:mac:vml" xmlns:o="urn:schemas-microsoft-com:office:office" xmlns:r="http://schemas.openxmlformats.org/officeDocument/2006/relationships" xmlns:m="http://schemas.openxmlformats.org/officeDocument/2006/math" xmlns:v="urn:schemas-microsoft-com:vml" xmlns:wp14="http://schemas.microsoft.com/office/word/2010/wordprocessingDrawing" xmlns:wp="http://schemas.openxmlformats.org/drawingml/2006/wordprocessingDrawing" xmlns:w10="urn:schemas-microsoft-com:office:word" xmlns:w="http://schemas.openxmlformats.org/wordprocessingml/2006/main" xmlns:w14="http://schemas.microsoft.com/office/word/2010/wordml" xmlns:w15="http://schemas.microsoft.com/office/word/2012/wordml" xmlns:wpg="http://schemas.microsoft.com/office/word/2010/wordprocessingGroup" xmlns:wpi="http://schemas.microsoft.com/office/word/2010/wordprocessingInk" xmlns:wne="http://schemas.microsoft.com/office/word/2006/wordml" xmlns:wps="http://schemas.microsoft.com/office/word/2010/wordprocessingShape" mc:Ignorable="w14 w15 wp14">
   <w:body>
     <w:p>
       <w:r>
         <w:t>Code Review Notes</w:t>
       </w:r>
-    </w:p>
-    <w:p>
-      <w:r>
-        <w:t xml:space="preserve">Method – </w:t>
-      </w:r>
-      <w:proofErr w:type="spellStart"/>
-      <w:r>
-        <w:t>GetNextChar</w:t>
-      </w:r>
-      <w:proofErr w:type="spellEnd"/>
-    </w:p>
-    <w:p>
-      <w:pPr>
-        <w:pStyle w:val="ListParagraph"/>
-        <w:numPr>
-          <w:ilvl w:val="0"/>
-          <w:numId w:val="1"/>
-        </w:numPr>
-      </w:pPr>
-      <w:r>
-        <w:t>Spelling corrections in comments</w:t>
-      </w:r>
-    </w:p>
-    <w:p>
-      <w:pPr>
-        <w:pStyle w:val="ListParagraph"/>
-        <w:numPr>
-          <w:ilvl w:val="0"/>
-          <w:numId w:val="1"/>
-        </w:numPr>
-      </w:pPr>
-      <w:r>
-        <w:t>Comments describing the purpose are well explained and provide insight on how code executes</w:t>
-      </w:r>
-    </w:p>
-    <w:p>
-      <w:pPr>
-        <w:pStyle w:val="ListParagraph"/>
-        <w:numPr>
-          <w:ilvl w:val="0"/>
-          <w:numId w:val="1"/>
-        </w:numPr>
-      </w:pPr>
-      <w:r>
-        <w:t>Brace styles inconsistent</w:t>
-      </w:r>
-    </w:p>
-    <w:p>
-      <w:r>
-        <w:t xml:space="preserve">Method – </w:t>
-      </w:r>
-      <w:proofErr w:type="spellStart"/>
-      <w:r>
-        <w:t>RoundTrig</w:t>
-      </w:r>
-      <w:proofErr w:type="spellEnd"/>
-    </w:p>
-    <w:p>
-      <w:pPr>
-        <w:pStyle w:val="ListParagraph"/>
-        <w:numPr>
-          <w:ilvl w:val="0"/>
-          <w:numId w:val="2"/>
-        </w:numPr>
-      </w:pPr>
-      <w:r>
-        <w:t xml:space="preserve">No comments </w:t>
-      </w:r>
-    </w:p>
-    <w:p>
-      <w:pPr>
-        <w:pStyle w:val="ListParagraph"/>
-        <w:numPr>
-          <w:ilvl w:val="0"/>
-          <w:numId w:val="2"/>
-        </w:numPr>
-      </w:pPr>
-      <w:r>
-        <w:t>Method name inaccurately represents the function</w:t>
-      </w:r>
-    </w:p>
-    <w:p>
-      <w:pPr>
-        <w:pStyle w:val="ListParagraph"/>
-        <w:numPr>
-          <w:ilvl w:val="0"/>
-          <w:numId w:val="2"/>
-        </w:numPr>
-      </w:pPr>
-      <w:r>
-        <w:t>Could ove</w:t>
-      </w:r>
-      <w:r>
-        <w:t xml:space="preserve">rflow long double, no statement to check if the number is within range but has a long decimal </w:t>
-      </w:r>
-      <w:proofErr w:type="gramStart"/>
-      <w:r>
-        <w:t>value.</w:t>
-      </w:r>
-      <w:proofErr w:type="gramEnd"/>
-    </w:p>
-    <w:p>
-      <w:r>
-        <w:t xml:space="preserve">Method - </w:t>
-      </w:r>
-      <w:proofErr w:type="spellStart"/>
-      <w:r>
-        <w:t>isCharNotInBase</w:t>
-      </w:r>
-      <w:proofErr w:type="spellEnd"/>
-    </w:p>
-    <w:p>
-      <w:pPr>
-        <w:pStyle w:val="ListParagraph"/>
-        <w:numPr>
-          <w:ilvl w:val="0"/>
-          <w:numId w:val="3"/>
-        </w:numPr>
-      </w:pPr>
-      <w:r>
-        <w:t xml:space="preserve">Needs description of what </w:t>
-      </w:r>
-      <w:proofErr w:type="spellStart"/>
-      <w:r>
-        <w:t>badchar</w:t>
-      </w:r>
-      <w:proofErr w:type="spellEnd"/>
-      <w:r>
-        <w:t xml:space="preserve"> variable is</w:t>
-      </w:r>
-    </w:p>
-    <w:p>
-      <w:pPr>
-        <w:pStyle w:val="ListParagraph"/>
-        <w:numPr>
-          <w:ilvl w:val="0"/>
-          <w:numId w:val="3"/>
-        </w:numPr>
-      </w:pPr>
-      <w:r>
-        <w:t>There is no precondition check for this method</w:t>
-      </w:r>
-    </w:p>
-    <w:p>
-      <w:pPr>
-        <w:pStyle w:val="ListParagraph"/>
-        <w:numPr>
-          <w:ilvl w:val="0"/>
-          <w:numId w:val="3"/>
-        </w:numPr>
-      </w:pPr>
-      <w:r>
-        <w:t>Needed comments for each if statement to describe what it’s checking for</w:t>
-      </w:r>
-    </w:p>
-    <w:p>
-      <w:pPr>
-        <w:pStyle w:val="ListParagraph"/>
-        <w:numPr>
-          <w:ilvl w:val="0"/>
-          <w:numId w:val="3"/>
-        </w:numPr>
-      </w:pPr>
-      <w:r>
-        <w:t>Needs explanation for using character offsets. Confusing to read</w:t>
-      </w:r>
-    </w:p>
-    <w:p>
-      <w:r>
-        <w:t xml:space="preserve">Method – </w:t>
-      </w:r>
-      <w:proofErr w:type="spellStart"/>
-      <w:r>
-        <w:t>StringToDecimal</w:t>
-      </w:r>
-      <w:proofErr w:type="spellEnd"/>
-    </w:p>
-    <w:p>
-      <w:pPr>
-        <w:pStyle w:val="ListParagraph"/>
-        <w:numPr>
-          <w:ilvl w:val="0"/>
-          <w:numId w:val="4"/>
-        </w:numPr>
-      </w:pPr>
-      <w:r>
-        <w:t>Inaccuracies in comment</w:t>
-      </w:r>
-    </w:p>
-    <w:p>
-      <w:pPr>
-        <w:pStyle w:val="ListParagraph"/>
-        <w:numPr>
-          <w:ilvl w:val="0"/>
-          <w:numId w:val="4"/>
-        </w:numPr>
-      </w:pPr>
-      <w:r>
-        <w:t>No check for string entry of -0</w:t>
-      </w:r>
-    </w:p>
-    <w:p>
-      <w:pPr>
-        <w:pStyle w:val="ListParagraph"/>
-        <w:numPr>
-          <w:ilvl w:val="0"/>
-          <w:numId w:val="4"/>
-        </w:numPr>
-      </w:pPr>
-      <w:r>
-        <w:t>Comments in if-else statements</w:t>
-      </w:r>
-    </w:p>
-    <w:p>
-      <w:pPr>
-        <w:pStyle w:val="ListParagraph"/>
-        <w:numPr>
-          <w:ilvl w:val="0"/>
-          <w:numId w:val="4"/>
-        </w:numPr>
-      </w:pPr>
-      <w:r>
-        <w:t>Flags also need comments</w:t>
-      </w:r>
-    </w:p>
-    <w:p>
-      <w:pPr>
-        <w:pStyle w:val="ListParagraph"/>
-        <w:numPr>
-          <w:ilvl w:val="0"/>
-          <w:numId w:val="4"/>
-        </w:numPr>
-      </w:pPr>
-      <w:r>
-        <w:t>Checks a check for character base values but no check for integer or non-integer base values</w:t>
-      </w:r>
-    </w:p>
-    <w:p>
-      <w:r>
-        <w:t>Method – abs</w:t>
-      </w:r>
-    </w:p>
-    <w:p>
-      <w:pPr>
-        <w:pStyle w:val="ListParagraph"/>
-        <w:numPr>
-          <w:ilvl w:val="0"/>
-          <w:numId w:val="5"/>
-        </w:numPr>
-      </w:pPr>
-      <w:r>
-        <w:t xml:space="preserve">Method names needs to be more descriptive </w:t>
-      </w:r>
-    </w:p>
-    <w:p>
-      <w:pPr>
-        <w:pStyle w:val="ListParagraph"/>
-        <w:numPr>
-          <w:ilvl w:val="0"/>
-          <w:numId w:val="5"/>
-        </w:numPr>
-      </w:pPr>
-      <w:r>
-        <w:t>Expansion on pre-condition comments</w:t>
-      </w:r>
-    </w:p>
-    <w:p>
-      <w:r>
-        <w:t>Method – Fibonacci</w:t>
-      </w:r>
-    </w:p>
-    <w:p>
-      <w:pPr>
-        <w:pStyle w:val="ListParagraph"/>
-        <w:numPr>
-          <w:ilvl w:val="0"/>
-          <w:numId w:val="6"/>
-        </w:numPr>
-      </w:pPr>
-      <w:r>
-        <w:t>Missing comments</w:t>
-      </w:r>
-    </w:p>
-    <w:p>
-      <w:pPr>
-        <w:pStyle w:val="ListParagraph"/>
-        <w:numPr>
-          <w:ilvl w:val="0"/>
-          <w:numId w:val="6"/>
-        </w:numPr>
-      </w:pPr>
-      <w:r>
-        <w:t>Missing preconditions</w:t>
-      </w:r>
-    </w:p>
-    <w:p>
-      <w:pPr>
-        <w:pStyle w:val="ListParagraph"/>
-        <w:numPr>
-          <w:ilvl w:val="0"/>
-          <w:numId w:val="6"/>
-        </w:numPr>
-      </w:pPr>
-      <w:r>
-        <w:t>No check for preconditions</w:t>
-      </w:r>
-    </w:p>
-    <w:p>
-      <w:pPr>
-        <w:pStyle w:val="ListParagraph"/>
-        <w:numPr>
-          <w:ilvl w:val="0"/>
-          <w:numId w:val="6"/>
-        </w:numPr>
-      </w:pPr>
-      <w:r>
-        <w:t>N cannot be less than or equal to 0</w:t>
-      </w:r>
-    </w:p>
-    <w:p>
-      <w:pPr>
-        <w:pStyle w:val="ListParagraph"/>
-        <w:numPr>
-          <w:ilvl w:val="0"/>
-          <w:numId w:val="6"/>
-        </w:numPr>
-      </w:pPr>
-      <w:r>
-        <w:t xml:space="preserve">Variables </w:t>
-      </w:r>
-      <w:proofErr w:type="gramStart"/>
-      <w:r>
-        <w:t>a and</w:t>
-      </w:r>
-      <w:proofErr w:type="gramEnd"/>
-      <w:r>
-        <w:t xml:space="preserve"> b are integer values but the method returns a long double.</w:t>
-      </w:r>
-    </w:p>
-    <w:p>
-      <w:pPr>
-        <w:pStyle w:val="ListParagraph"/>
-        <w:numPr>
-          <w:ilvl w:val="0"/>
-          <w:numId w:val="6"/>
-        </w:numPr>
-      </w:pPr>
-      <w:r>
-        <w:t>Should have a static cast</w:t>
-      </w:r>
-    </w:p>
-    <w:p>
-      <w:r>
-        <w:t xml:space="preserve">Method – </w:t>
-      </w:r>
-      <w:proofErr w:type="spellStart"/>
-      <w:r>
-        <w:t>HandleRunTimeError</w:t>
-      </w:r>
-      <w:proofErr w:type="spellEnd"/>
-    </w:p>
-    <w:p>
-      <w:pPr>
-        <w:pStyle w:val="ListParagraph"/>
-        <w:numPr>
-          <w:ilvl w:val="0"/>
-          <w:numId w:val="7"/>
-        </w:numPr>
-      </w:pPr>
-      <w:r>
-        <w:t>Should indent cases underneath switch</w:t>
-      </w:r>
-    </w:p>
-    <w:p>
-      <w:pPr>
-        <w:pStyle w:val="ListParagraph"/>
-        <w:numPr>
-          <w:ilvl w:val="0"/>
-          <w:numId w:val="7"/>
-        </w:numPr>
-      </w:pPr>
-      <w:r>
-        <w:t>Comment method title mismatches the actual function declaration.</w:t>
-      </w:r>
-    </w:p>
-    <w:p>
-      <w:pPr>
-        <w:ind w:left="360"/>
-      </w:pPr>
-    </w:p>
-    <w:p>
-      <w:r>
-        <w:lastRenderedPageBreak/>
-        <w:t xml:space="preserve">Method – </w:t>
-      </w:r>
-      <w:proofErr w:type="spellStart"/>
-      <w:r>
-        <w:t>IsCharNotInBase</w:t>
-      </w:r>
-      <w:proofErr w:type="spellEnd"/>
-    </w:p>
-    <w:p>
-      <w:pPr>
-        <w:pStyle w:val="ListParagraph"/>
-        <w:numPr>
-          <w:ilvl w:val="0"/>
-          <w:numId w:val="8"/>
-        </w:numPr>
-      </w:pPr>
-      <w:r>
-        <w:t>Comment if statements to explain what they do</w:t>
-      </w:r>
-    </w:p>
-    <w:p>
-      <w:pPr>
-        <w:pStyle w:val="ListParagraph"/>
-        <w:numPr>
-          <w:ilvl w:val="0"/>
-          <w:numId w:val="8"/>
-        </w:numPr>
-      </w:pPr>
-      <w:r>
-        <w:t>No check to see if base is within valid range. (may come before method)</w:t>
-      </w:r>
-    </w:p>
-    <w:p>
-      <w:r>
-        <w:t xml:space="preserve">Method – </w:t>
-      </w:r>
-      <w:proofErr w:type="spellStart"/>
-      <w:proofErr w:type="gramStart"/>
-      <w:r>
-        <w:t>nPr</w:t>
-      </w:r>
-      <w:proofErr w:type="spellEnd"/>
-      <w:proofErr w:type="gramEnd"/>
-    </w:p>
-    <w:p>
-      <w:pPr>
-        <w:pStyle w:val="ListParagraph"/>
-        <w:numPr>
-          <w:ilvl w:val="0"/>
-          <w:numId w:val="9"/>
-        </w:numPr>
-      </w:pPr>
-      <w:r>
-        <w:t>The intent section of the comments above the function is confusing. Should be more specific and explanative</w:t>
-      </w:r>
-      <w:r>
-        <w:t xml:space="preserve"> about what the intent of the function is</w:t>
-      </w:r>
-    </w:p>
-    <w:p>
-      <w:pPr>
-        <w:pStyle w:val="ListParagraph"/>
-        <w:numPr>
-          <w:ilvl w:val="0"/>
-          <w:numId w:val="9"/>
-        </w:numPr>
-      </w:pPr>
-      <w:r>
-        <w:t xml:space="preserve">The intent </w:t>
-      </w:r>
-      <w:r>
-        <w:t xml:space="preserve">section of the comments above </w:t>
-      </w:r>
-      <w:r>
-        <w:t>also doesn’t explain what a “permutation” is and how they are defined by the program</w:t>
-      </w:r>
-      <w:r>
-        <w:t xml:space="preserve"> and the function</w:t>
-      </w:r>
-    </w:p>
-    <w:p>
-      <w:pPr>
-        <w:pStyle w:val="ListParagraph"/>
-        <w:numPr>
-          <w:ilvl w:val="0"/>
-          <w:numId w:val="9"/>
-        </w:numPr>
-      </w:pPr>
-      <w:r>
-        <w:t>Comments don’t explain what the function is returning and what the function inputs are being compared to</w:t>
-      </w:r>
-      <w:r>
-        <w:t xml:space="preserve"> when used</w:t>
-      </w:r>
-    </w:p>
-    <w:p>
-      <w:pPr>
-        <w:pStyle w:val="ListParagraph"/>
-        <w:numPr>
-          <w:ilvl w:val="0"/>
-          <w:numId w:val="9"/>
-        </w:numPr>
-      </w:pPr>
-      <w:proofErr w:type="gramStart"/>
-      <w:r>
-        <w:t>The if</w:t>
-      </w:r>
-      <w:proofErr w:type="gramEnd"/>
-      <w:r>
-        <w:t xml:space="preserve"> statement should have a comment explaining what it is </w:t>
+      <w:r>
+        <w:t xml:space="preserve"> </w:t>
       </w:r>
       <w:bookmarkStart w:id="0" w:name="_GoBack"/>
       <w:bookmarkEnd w:id="0"/>
-      <w:r>
-        <w:t>doing.</w:t>
+    </w:p>
+    <w:p>
+      <w:r>
+        <w:t>Method – GetNextChar</w:t>
+      </w:r>
+    </w:p>
+    <w:p>
+      <w:pPr>
+        <w:pStyle w:val="ListParagraph"/>
+        <w:numPr>
+          <w:ilvl w:val="0"/>
+          <w:numId w:val="1"/>
+        </w:numPr>
+      </w:pPr>
+      <w:r>
+        <w:t>Spelling corrections in comments</w:t>
+      </w:r>
+    </w:p>
+    <w:p>
+      <w:pPr>
+        <w:pStyle w:val="ListParagraph"/>
+        <w:numPr>
+          <w:ilvl w:val="0"/>
+          <w:numId w:val="1"/>
+        </w:numPr>
+      </w:pPr>
+      <w:r>
+        <w:t>Comments describing the purpose are well explained and provide insight on how code executes</w:t>
+      </w:r>
+    </w:p>
+    <w:p>
+      <w:pPr>
+        <w:pStyle w:val="ListParagraph"/>
+        <w:numPr>
+          <w:ilvl w:val="0"/>
+          <w:numId w:val="1"/>
+        </w:numPr>
+      </w:pPr>
+      <w:r>
+        <w:t>Brace styles inconsistent</w:t>
+      </w:r>
+    </w:p>
+    <w:p>
+      <w:r>
+        <w:t>Method – RoundTrig</w:t>
+      </w:r>
+    </w:p>
+    <w:p>
+      <w:pPr>
+        <w:pStyle w:val="ListParagraph"/>
+        <w:numPr>
+          <w:ilvl w:val="0"/>
+          <w:numId w:val="2"/>
+        </w:numPr>
+      </w:pPr>
+      <w:r>
+        <w:t xml:space="preserve">No comments </w:t>
+      </w:r>
+    </w:p>
+    <w:p>
+      <w:pPr>
+        <w:pStyle w:val="ListParagraph"/>
+        <w:numPr>
+          <w:ilvl w:val="0"/>
+          <w:numId w:val="2"/>
+        </w:numPr>
+      </w:pPr>
+      <w:r>
+        <w:t>Method name inaccurately represents the function</w:t>
+      </w:r>
+    </w:p>
+    <w:p>
+      <w:pPr>
+        <w:pStyle w:val="ListParagraph"/>
+        <w:numPr>
+          <w:ilvl w:val="0"/>
+          <w:numId w:val="2"/>
+        </w:numPr>
+      </w:pPr>
+      <w:r>
+        <w:t>Could ove</w:t>
+      </w:r>
+      <w:r>
+        <w:t>rflow long double, no statement to check if the number is within range but has a long decimal value.</w:t>
+      </w:r>
+    </w:p>
+    <w:p>
+      <w:r>
+        <w:t>Method - isCharNotInBase</w:t>
+      </w:r>
+    </w:p>
+    <w:p>
+      <w:pPr>
+        <w:pStyle w:val="ListParagraph"/>
+        <w:numPr>
+          <w:ilvl w:val="0"/>
+          <w:numId w:val="3"/>
+        </w:numPr>
+      </w:pPr>
+      <w:r>
+        <w:t>Needs description of what badchar variable is</w:t>
+      </w:r>
+    </w:p>
+    <w:p>
+      <w:pPr>
+        <w:pStyle w:val="ListParagraph"/>
+        <w:numPr>
+          <w:ilvl w:val="0"/>
+          <w:numId w:val="3"/>
+        </w:numPr>
+      </w:pPr>
+      <w:r>
+        <w:t>There is no precondition check for this method</w:t>
+      </w:r>
+    </w:p>
+    <w:p>
+      <w:pPr>
+        <w:pStyle w:val="ListParagraph"/>
+        <w:numPr>
+          <w:ilvl w:val="0"/>
+          <w:numId w:val="3"/>
+        </w:numPr>
+      </w:pPr>
+      <w:r>
+        <w:t>Needed comments for each if statement to describe what it’s checking for</w:t>
+      </w:r>
+    </w:p>
+    <w:p>
+      <w:pPr>
+        <w:pStyle w:val="ListParagraph"/>
+        <w:numPr>
+          <w:ilvl w:val="0"/>
+          <w:numId w:val="3"/>
+        </w:numPr>
+      </w:pPr>
+      <w:r>
+        <w:t>Needs explanation for using character offsets. Confusing to read</w:t>
+      </w:r>
+    </w:p>
+    <w:p>
+      <w:r>
+        <w:t>Method – StringToDecimal</w:t>
+      </w:r>
+    </w:p>
+    <w:p>
+      <w:pPr>
+        <w:pStyle w:val="ListParagraph"/>
+        <w:numPr>
+          <w:ilvl w:val="0"/>
+          <w:numId w:val="4"/>
+        </w:numPr>
+      </w:pPr>
+      <w:r>
+        <w:t>Inaccuracies in comment</w:t>
+      </w:r>
+    </w:p>
+    <w:p>
+      <w:pPr>
+        <w:pStyle w:val="ListParagraph"/>
+        <w:numPr>
+          <w:ilvl w:val="0"/>
+          <w:numId w:val="4"/>
+        </w:numPr>
+      </w:pPr>
+      <w:r>
+        <w:t>No check for string entry of -0</w:t>
+      </w:r>
+    </w:p>
+    <w:p>
+      <w:pPr>
+        <w:pStyle w:val="ListParagraph"/>
+        <w:numPr>
+          <w:ilvl w:val="0"/>
+          <w:numId w:val="4"/>
+        </w:numPr>
+      </w:pPr>
+      <w:r>
+        <w:t>Comments in if-else statements</w:t>
+      </w:r>
+    </w:p>
+    <w:p>
+      <w:pPr>
+        <w:pStyle w:val="ListParagraph"/>
+        <w:numPr>
+          <w:ilvl w:val="0"/>
+          <w:numId w:val="4"/>
+        </w:numPr>
+      </w:pPr>
+      <w:r>
+        <w:t>Flags also need comments</w:t>
+      </w:r>
+    </w:p>
+    <w:p>
+      <w:pPr>
+        <w:pStyle w:val="ListParagraph"/>
+        <w:numPr>
+          <w:ilvl w:val="0"/>
+          <w:numId w:val="4"/>
+        </w:numPr>
+      </w:pPr>
+      <w:r>
+        <w:t>Checks a check for character base values but no check for integer or non-integer base values</w:t>
+      </w:r>
+    </w:p>
+    <w:p>
+      <w:r>
+        <w:t>Method – abs</w:t>
+      </w:r>
+    </w:p>
+    <w:p>
+      <w:pPr>
+        <w:pStyle w:val="ListParagraph"/>
+        <w:numPr>
+          <w:ilvl w:val="0"/>
+          <w:numId w:val="5"/>
+        </w:numPr>
+      </w:pPr>
+      <w:r>
+        <w:t xml:space="preserve">Method names needs to be more descriptive </w:t>
+      </w:r>
+    </w:p>
+    <w:p>
+      <w:pPr>
+        <w:pStyle w:val="ListParagraph"/>
+        <w:numPr>
+          <w:ilvl w:val="0"/>
+          <w:numId w:val="5"/>
+        </w:numPr>
+      </w:pPr>
+      <w:r>
+        <w:t>Expansion on pre-condition comments</w:t>
+      </w:r>
+    </w:p>
+    <w:p>
+      <w:r>
+        <w:t>Method – Fibonacci</w:t>
+      </w:r>
+    </w:p>
+    <w:p>
+      <w:pPr>
+        <w:pStyle w:val="ListParagraph"/>
+        <w:numPr>
+          <w:ilvl w:val="0"/>
+          <w:numId w:val="6"/>
+        </w:numPr>
+      </w:pPr>
+      <w:r>
+        <w:t>Missing comments</w:t>
+      </w:r>
+    </w:p>
+    <w:p>
+      <w:pPr>
+        <w:pStyle w:val="ListParagraph"/>
+        <w:numPr>
+          <w:ilvl w:val="0"/>
+          <w:numId w:val="6"/>
+        </w:numPr>
+      </w:pPr>
+      <w:r>
+        <w:t>Missing preconditions</w:t>
+      </w:r>
+    </w:p>
+    <w:p>
+      <w:pPr>
+        <w:pStyle w:val="ListParagraph"/>
+        <w:numPr>
+          <w:ilvl w:val="0"/>
+          <w:numId w:val="6"/>
+        </w:numPr>
+      </w:pPr>
+      <w:r>
+        <w:t>No check for preconditions</w:t>
+      </w:r>
+    </w:p>
+    <w:p>
+      <w:pPr>
+        <w:pStyle w:val="ListParagraph"/>
+        <w:numPr>
+          <w:ilvl w:val="0"/>
+          <w:numId w:val="6"/>
+        </w:numPr>
+      </w:pPr>
+      <w:r>
+        <w:t>N cannot be less than or equal to 0</w:t>
+      </w:r>
+    </w:p>
+    <w:p>
+      <w:pPr>
+        <w:pStyle w:val="ListParagraph"/>
+        <w:numPr>
+          <w:ilvl w:val="0"/>
+          <w:numId w:val="6"/>
+        </w:numPr>
+      </w:pPr>
+      <w:r>
+        <w:t>Variables a and b are integer values but the method returns a long double.</w:t>
+      </w:r>
+    </w:p>
+    <w:p>
+      <w:pPr>
+        <w:pStyle w:val="ListParagraph"/>
+        <w:numPr>
+          <w:ilvl w:val="0"/>
+          <w:numId w:val="6"/>
+        </w:numPr>
+      </w:pPr>
+      <w:r>
+        <w:t>Should have a static cast</w:t>
+      </w:r>
+    </w:p>
+    <w:p>
+      <w:r>
+        <w:t>Method – HandleRunTimeError</w:t>
+      </w:r>
+    </w:p>
+    <w:p>
+      <w:pPr>
+        <w:pStyle w:val="ListParagraph"/>
+        <w:numPr>
+          <w:ilvl w:val="0"/>
+          <w:numId w:val="7"/>
+        </w:numPr>
+      </w:pPr>
+      <w:r>
+        <w:t>Should indent cases underneath switch</w:t>
+      </w:r>
+    </w:p>
+    <w:p>
+      <w:pPr>
+        <w:pStyle w:val="ListParagraph"/>
+        <w:numPr>
+          <w:ilvl w:val="0"/>
+          <w:numId w:val="7"/>
+        </w:numPr>
+      </w:pPr>
+      <w:r>
+        <w:t>Comment method title mismatches the actual function declaration.</w:t>
+      </w:r>
+    </w:p>
+    <w:p>
+      <w:pPr>
+        <w:ind w:left="360"/>
+      </w:pPr>
+    </w:p>
+    <w:p>
+      <w:r>
+        <w:lastRenderedPageBreak/>
+        <w:t>Method – IsCharNotInBase</w:t>
+      </w:r>
+    </w:p>
+    <w:p>
+      <w:pPr>
+        <w:pStyle w:val="ListParagraph"/>
+        <w:numPr>
+          <w:ilvl w:val="0"/>
+          <w:numId w:val="8"/>
+        </w:numPr>
+      </w:pPr>
+      <w:r>
+        <w:t>Comment if statements to explain what they do</w:t>
+      </w:r>
+    </w:p>
+    <w:p>
+      <w:pPr>
+        <w:pStyle w:val="ListParagraph"/>
+        <w:numPr>
+          <w:ilvl w:val="0"/>
+          <w:numId w:val="8"/>
+        </w:numPr>
+      </w:pPr>
+      <w:r>
+        <w:t>No check to see if base is within valid range. (may come before method)</w:t>
+      </w:r>
+    </w:p>
+    <w:p>
+      <w:r>
+        <w:t>Method – nPr</w:t>
+      </w:r>
+    </w:p>
+    <w:p>
+      <w:pPr>
+        <w:pStyle w:val="ListParagraph"/>
+        <w:numPr>
+          <w:ilvl w:val="0"/>
+          <w:numId w:val="9"/>
+        </w:numPr>
+      </w:pPr>
+      <w:r>
+        <w:t>The intent section of the comments above the function is confusing. Should be more specific and explanative</w:t>
+      </w:r>
+      <w:r>
+        <w:t xml:space="preserve"> about what the intent of the function is</w:t>
+      </w:r>
+    </w:p>
+    <w:p>
+      <w:pPr>
+        <w:pStyle w:val="ListParagraph"/>
+        <w:numPr>
+          <w:ilvl w:val="0"/>
+          <w:numId w:val="9"/>
+        </w:numPr>
+      </w:pPr>
+      <w:r>
+        <w:t>The intent section of the comments above also doesn’t explain what a “permutation” is and how they are defined by the program</w:t>
+      </w:r>
+      <w:r>
+        <w:t xml:space="preserve"> and the function</w:t>
+      </w:r>
+    </w:p>
+    <w:p>
+      <w:pPr>
+        <w:pStyle w:val="ListParagraph"/>
+        <w:numPr>
+          <w:ilvl w:val="0"/>
+          <w:numId w:val="9"/>
+        </w:numPr>
+      </w:pPr>
+      <w:r>
+        <w:t>Comments don’t explain what the function is returning and what the function inputs are being compared to</w:t>
+      </w:r>
+      <w:r>
+        <w:t xml:space="preserve"> when used</w:t>
+      </w:r>
+    </w:p>
+    <w:p>
+      <w:pPr>
+        <w:pStyle w:val="ListParagraph"/>
+        <w:numPr>
+          <w:ilvl w:val="0"/>
+          <w:numId w:val="9"/>
+        </w:numPr>
+      </w:pPr>
+      <w:r>
+        <w:t>The if statement should have a comment explaining what it is doing.</w:t>
       </w:r>
     </w:p>
     <w:sectPr>
@@ -527,8 +458,8 @@
 </file>
 
 <file path=word/numbering.xml><?xml version="1.0" encoding="utf-8"?>
-<w:numbering xmlns:wpc="http://schemas.microsoft.com/office/word/2010/wordprocessingCanvas" xmlns:mc="http://schemas.openxmlformats.org/markup-compatibility/2006" xmlns:o="urn:schemas-microsoft-com:office:office" xmlns:r="http://schemas.openxmlformats.org/officeDocument/2006/relationships" xmlns:m="http://schemas.openxmlformats.org/officeDocument/2006/math" xmlns:v="urn:schemas-microsoft-com:vml" xmlns:wp14="http://schemas.microsoft.com/office/word/2010/wordprocessingDrawing" xmlns:wp="http://schemas.openxmlformats.org/drawingml/2006/wordprocessingDrawing" xmlns:w10="urn:schemas-microsoft-com:office:word" xmlns:w="http://schemas.openxmlformats.org/wordprocessingml/2006/main" xmlns:w14="http://schemas.microsoft.com/office/word/2010/wordml" xmlns:w15="http://schemas.microsoft.com/office/word/2012/wordml" xmlns:wpg="http://schemas.microsoft.com/office/word/2010/wordprocessingGroup" xmlns:wpi="http://schemas.microsoft.com/office/word/2010/wordprocessingInk" xmlns:wne="http://schemas.microsoft.com/office/word/2006/wordml" xmlns:wps="http://schemas.microsoft.com/office/word/2010/wordprocessingShape" mc:Ignorable="w14 w15 wp14">
-  <w:abstractNum w:abstractNumId="0" w15:restartNumberingAfterBreak="0">
+<w:numbering xmlns:wpc="http://schemas.microsoft.com/office/word/2010/wordprocessingCanvas" xmlns:mo="http://schemas.microsoft.com/office/mac/office/2008/main" xmlns:mc="http://schemas.openxmlformats.org/markup-compatibility/2006" xmlns:mv="urn:schemas-microsoft-com:mac:vml" xmlns:o="urn:schemas-microsoft-com:office:office" xmlns:r="http://schemas.openxmlformats.org/officeDocument/2006/relationships" xmlns:m="http://schemas.openxmlformats.org/officeDocument/2006/math" xmlns:v="urn:schemas-microsoft-com:vml" xmlns:wp14="http://schemas.microsoft.com/office/word/2010/wordprocessingDrawing" xmlns:wp="http://schemas.openxmlformats.org/drawingml/2006/wordprocessingDrawing" xmlns:w10="urn:schemas-microsoft-com:office:word" xmlns:w="http://schemas.openxmlformats.org/wordprocessingml/2006/main" xmlns:w14="http://schemas.microsoft.com/office/word/2010/wordml" xmlns:w15="http://schemas.microsoft.com/office/word/2012/wordml" xmlns:wpg="http://schemas.microsoft.com/office/word/2010/wordprocessingGroup" xmlns:wpi="http://schemas.microsoft.com/office/word/2010/wordprocessingInk" xmlns:wne="http://schemas.microsoft.com/office/word/2006/wordml" xmlns:wps="http://schemas.microsoft.com/office/word/2010/wordprocessingShape" mc:Ignorable="w14 w15 wp14">
+  <w:abstractNum w:abstractNumId="0">
     <w:nsid w:val="117C67E8"/>
     <w:multiLevelType w:val="hybridMultilevel"/>
     <w:tmpl w:val="D6843748"/>
@@ -617,7 +548,7 @@
       </w:pPr>
     </w:lvl>
   </w:abstractNum>
-  <w:abstractNum w:abstractNumId="1" w15:restartNumberingAfterBreak="0">
+  <w:abstractNum w:abstractNumId="1">
     <w:nsid w:val="27E818E3"/>
     <w:multiLevelType w:val="hybridMultilevel"/>
     <w:tmpl w:val="2A207540"/>
@@ -706,7 +637,7 @@
       </w:pPr>
     </w:lvl>
   </w:abstractNum>
-  <w:abstractNum w:abstractNumId="2" w15:restartNumberingAfterBreak="0">
+  <w:abstractNum w:abstractNumId="2">
     <w:nsid w:val="2CB255F8"/>
     <w:multiLevelType w:val="hybridMultilevel"/>
     <w:tmpl w:val="BABA189E"/>
@@ -795,7 +726,7 @@
       </w:pPr>
     </w:lvl>
   </w:abstractNum>
-  <w:abstractNum w:abstractNumId="3" w15:restartNumberingAfterBreak="0">
+  <w:abstractNum w:abstractNumId="3">
     <w:nsid w:val="51D8161A"/>
     <w:multiLevelType w:val="hybridMultilevel"/>
     <w:tmpl w:val="342870B2"/>
@@ -881,7 +812,7 @@
       </w:pPr>
     </w:lvl>
   </w:abstractNum>
-  <w:abstractNum w:abstractNumId="4" w15:restartNumberingAfterBreak="0">
+  <w:abstractNum w:abstractNumId="4">
     <w:nsid w:val="544363AA"/>
     <w:multiLevelType w:val="hybridMultilevel"/>
     <w:tmpl w:val="E0048148"/>
@@ -970,7 +901,7 @@
       </w:pPr>
     </w:lvl>
   </w:abstractNum>
-  <w:abstractNum w:abstractNumId="5" w15:restartNumberingAfterBreak="0">
+  <w:abstractNum w:abstractNumId="5">
     <w:nsid w:val="5AD612E1"/>
     <w:multiLevelType w:val="hybridMultilevel"/>
     <w:tmpl w:val="C8E0D6D2"/>
@@ -1056,7 +987,7 @@
       </w:pPr>
     </w:lvl>
   </w:abstractNum>
-  <w:abstractNum w:abstractNumId="6" w15:restartNumberingAfterBreak="0">
+  <w:abstractNum w:abstractNumId="6">
     <w:nsid w:val="5EF80DB1"/>
     <w:multiLevelType w:val="hybridMultilevel"/>
     <w:tmpl w:val="80409E0C"/>
@@ -1145,7 +1076,7 @@
       </w:pPr>
     </w:lvl>
   </w:abstractNum>
-  <w:abstractNum w:abstractNumId="7" w15:restartNumberingAfterBreak="0">
+  <w:abstractNum w:abstractNumId="7">
     <w:nsid w:val="6DF92B41"/>
     <w:multiLevelType w:val="hybridMultilevel"/>
     <w:tmpl w:val="991A0E88"/>
@@ -1234,7 +1165,7 @@
       </w:pPr>
     </w:lvl>
   </w:abstractNum>
-  <w:abstractNum w:abstractNumId="8" w15:restartNumberingAfterBreak="0">
+  <w:abstractNum w:abstractNumId="8">
     <w:nsid w:val="75CE252E"/>
     <w:multiLevelType w:val="hybridMultilevel"/>
     <w:tmpl w:val="23C24466"/>
@@ -1367,7 +1298,7 @@
       </w:pPr>
     </w:pPrDefault>
   </w:docDefaults>
-  <w:latentStyles w:defLockedState="0" w:defUIPriority="99" w:defSemiHidden="0" w:defUnhideWhenUsed="0" w:defQFormat="0" w:count="371">
+  <w:latentStyles w:defLockedState="0" w:defUIPriority="99" w:defSemiHidden="0" w:defUnhideWhenUsed="0" w:defQFormat="0" w:count="382">
     <w:lsdException w:name="Normal" w:uiPriority="0" w:qFormat="1"/>
     <w:lsdException w:name="heading 1" w:uiPriority="9" w:qFormat="1"/>
     <w:lsdException w:name="heading 2" w:semiHidden="1" w:uiPriority="9" w:unhideWhenUsed="1" w:qFormat="1"/>
@@ -1473,7 +1404,6 @@
     <w:lsdException w:name="HTML Sample" w:semiHidden="1" w:unhideWhenUsed="1"/>
     <w:lsdException w:name="HTML Typewriter" w:semiHidden="1" w:unhideWhenUsed="1"/>
     <w:lsdException w:name="HTML Variable" w:semiHidden="1" w:unhideWhenUsed="1"/>
-    <w:lsdException w:name="Normal Table" w:semiHidden="1" w:unhideWhenUsed="1"/>
     <w:lsdException w:name="annotation subject" w:semiHidden="1" w:unhideWhenUsed="1"/>
     <w:lsdException w:name="No List" w:semiHidden="1" w:unhideWhenUsed="1"/>
     <w:lsdException w:name="Outline List 1" w:semiHidden="1" w:unhideWhenUsed="1"/>
@@ -1519,11 +1449,9 @@
     <w:lsdException w:name="Table Subtle 1" w:semiHidden="1" w:unhideWhenUsed="1"/>
     <w:lsdException w:name="Table Subtle 2" w:semiHidden="1" w:unhideWhenUsed="1"/>
     <w:lsdException w:name="Table Web 1" w:semiHidden="1" w:unhideWhenUsed="1"/>
-    <w:lsdException w:name="Table Web 2" w:semiHidden="1" w:unhideWhenUsed="1"/>
     <w:lsdException w:name="Table Web 3" w:semiHidden="1" w:unhideWhenUsed="1"/>
     <w:lsdException w:name="Balloon Text" w:semiHidden="1" w:unhideWhenUsed="1"/>
     <w:lsdException w:name="Table Grid" w:uiPriority="39"/>
-    <w:lsdException w:name="Table Theme" w:semiHidden="1" w:unhideWhenUsed="1"/>
     <w:lsdException w:name="Placeholder Text" w:semiHidden="1"/>
     <w:lsdException w:name="No Spacing" w:uiPriority="1" w:qFormat="1"/>
     <w:lsdException w:name="Light Shading" w:uiPriority="60"/>
@@ -1739,6 +1667,8 @@
     <w:lsdException w:name="List Table 5 Dark Accent 6" w:uiPriority="50"/>
     <w:lsdException w:name="List Table 6 Colorful Accent 6" w:uiPriority="51"/>
     <w:lsdException w:name="List Table 7 Colorful Accent 6" w:uiPriority="52"/>
+    <w:lsdException w:name="Mention" w:semiHidden="1" w:unhideWhenUsed="1"/>
+    <w:lsdException w:name="Smart Hyperlink" w:semiHidden="1" w:unhideWhenUsed="1"/>
   </w:latentStyles>
   <w:style w:type="paragraph" w:default="1" w:styleId="Normal">
     <w:name w:val="Normal"/>

</xml_diff>